<commit_message>
Add 'JavascriptError' + merge de cessou + update doc
Rédiger des doc techniques c'est pas très rigolo.
Sinon JavascriptError à la place de mes petits memes parce que si le javascript décède pour X raison, mon "return false;" ne fonctionne pas et l'utilisateur risquerait de voir mes memes dans l'URL.
</commit_message>
<xml_diff>
--- a/Lwiz/Documentation/LB_Documentation_technique.docx
+++ b/Lwiz/Documentation/LB_Documentation_technique.docx
@@ -186,7 +186,16 @@
         <w:pStyle w:val="Sous-titre"/>
       </w:pPr>
       <w:r>
-        <w:t>Session et navigation</w:t>
+        <w:t>authentification</w:t>
+      </w:r>
+      <w:r>
+        <w:t xml:space="preserve">, session et </w:t>
+      </w:r>
+      <w:r>
+        <w:t xml:space="preserve">gestion des </w:t>
+      </w:r>
+      <w:r>
+        <w:t>acces administrateurs</w:t>
       </w:r>
     </w:p>
     <w:p>
@@ -251,7 +260,7 @@
             <w:pStyle w:val="En-ttedetabledesmatires"/>
           </w:pPr>
           <w:r>
-            <w:t>Table des matières</w:t>
+            <w:t>Sommaire</w:t>
           </w:r>
         </w:p>
         <w:p>
@@ -276,13 +285,13 @@
           <w:r>
             <w:fldChar w:fldCharType="separate"/>
           </w:r>
-          <w:hyperlink w:anchor="_Toc10248383" w:history="1">
+          <w:hyperlink w:anchor="_Toc10352064" w:history="1">
             <w:r>
               <w:rPr>
                 <w:rStyle w:val="Lienhypertexte"/>
                 <w:noProof/>
               </w:rPr>
-              <w:t>MVC</w:t>
+              <w:t>Cahier des charges</w:t>
             </w:r>
             <w:r>
               <w:rPr>
@@ -303,7 +312,7 @@
                 <w:noProof/>
                 <w:webHidden/>
               </w:rPr>
-              <w:instrText xml:space="preserve"> PAGEREF _Toc10248383 \h </w:instrText>
+              <w:instrText xml:space="preserve"> PAGEREF _Toc10352064 \h </w:instrText>
             </w:r>
             <w:r>
               <w:rPr>
@@ -347,12 +356,296 @@
               <w:lang w:eastAsia="fr-FR"/>
             </w:rPr>
           </w:pPr>
-          <w:hyperlink w:anchor="_Toc10248384" w:history="1">
+          <w:hyperlink w:anchor="_Toc10352065" w:history="1">
             <w:r>
               <w:rPr>
                 <w:rStyle w:val="Lienhypertexte"/>
                 <w:noProof/>
               </w:rPr>
+              <w:t>Connexion au serveur</w:t>
+            </w:r>
+            <w:r>
+              <w:rPr>
+                <w:noProof/>
+                <w:webHidden/>
+              </w:rPr>
+              <w:tab/>
+            </w:r>
+            <w:r>
+              <w:rPr>
+                <w:noProof/>
+                <w:webHidden/>
+              </w:rPr>
+              <w:fldChar w:fldCharType="begin"/>
+            </w:r>
+            <w:r>
+              <w:rPr>
+                <w:noProof/>
+                <w:webHidden/>
+              </w:rPr>
+              <w:instrText xml:space="preserve"> PAGEREF _Toc10352065 \h </w:instrText>
+            </w:r>
+            <w:r>
+              <w:rPr>
+                <w:noProof/>
+                <w:webHidden/>
+              </w:rPr>
+            </w:r>
+            <w:r>
+              <w:rPr>
+                <w:noProof/>
+                <w:webHidden/>
+              </w:rPr>
+              <w:fldChar w:fldCharType="separate"/>
+            </w:r>
+            <w:r>
+              <w:rPr>
+                <w:noProof/>
+                <w:webHidden/>
+              </w:rPr>
+              <w:t>3</w:t>
+            </w:r>
+            <w:r>
+              <w:rPr>
+                <w:noProof/>
+                <w:webHidden/>
+              </w:rPr>
+              <w:fldChar w:fldCharType="end"/>
+            </w:r>
+          </w:hyperlink>
+        </w:p>
+        <w:p>
+          <w:pPr>
+            <w:pStyle w:val="TM1"/>
+            <w:tabs>
+              <w:tab w:val="right" w:leader="dot" w:pos="8296"/>
+            </w:tabs>
+            <w:rPr>
+              <w:rFonts w:eastAsiaTheme="minorEastAsia"/>
+              <w:noProof/>
+              <w:color w:val="auto"/>
+              <w:lang w:eastAsia="fr-FR"/>
+            </w:rPr>
+          </w:pPr>
+          <w:hyperlink w:anchor="_Toc10352066" w:history="1">
+            <w:r>
+              <w:rPr>
+                <w:rStyle w:val="Lienhypertexte"/>
+                <w:noProof/>
+              </w:rPr>
+              <w:t>Architecture MVC</w:t>
+            </w:r>
+            <w:r>
+              <w:rPr>
+                <w:noProof/>
+                <w:webHidden/>
+              </w:rPr>
+              <w:tab/>
+            </w:r>
+            <w:r>
+              <w:rPr>
+                <w:noProof/>
+                <w:webHidden/>
+              </w:rPr>
+              <w:fldChar w:fldCharType="begin"/>
+            </w:r>
+            <w:r>
+              <w:rPr>
+                <w:noProof/>
+                <w:webHidden/>
+              </w:rPr>
+              <w:instrText xml:space="preserve"> PAGEREF _Toc10352066 \h </w:instrText>
+            </w:r>
+            <w:r>
+              <w:rPr>
+                <w:noProof/>
+                <w:webHidden/>
+              </w:rPr>
+            </w:r>
+            <w:r>
+              <w:rPr>
+                <w:noProof/>
+                <w:webHidden/>
+              </w:rPr>
+              <w:fldChar w:fldCharType="separate"/>
+            </w:r>
+            <w:r>
+              <w:rPr>
+                <w:noProof/>
+                <w:webHidden/>
+              </w:rPr>
+              <w:t>3</w:t>
+            </w:r>
+            <w:r>
+              <w:rPr>
+                <w:noProof/>
+                <w:webHidden/>
+              </w:rPr>
+              <w:fldChar w:fldCharType="end"/>
+            </w:r>
+          </w:hyperlink>
+        </w:p>
+        <w:p>
+          <w:pPr>
+            <w:pStyle w:val="TM2"/>
+            <w:tabs>
+              <w:tab w:val="right" w:leader="dot" w:pos="8296"/>
+            </w:tabs>
+            <w:rPr>
+              <w:rFonts w:eastAsiaTheme="minorEastAsia"/>
+              <w:noProof/>
+              <w:color w:val="auto"/>
+              <w:lang w:eastAsia="fr-FR"/>
+            </w:rPr>
+          </w:pPr>
+          <w:hyperlink w:anchor="_Toc10352067" w:history="1">
+            <w:r>
+              <w:rPr>
+                <w:rStyle w:val="Lienhypertexte"/>
+                <w:noProof/>
+              </w:rPr>
+              <w:t>Routeur</w:t>
+            </w:r>
+            <w:r>
+              <w:rPr>
+                <w:noProof/>
+                <w:webHidden/>
+              </w:rPr>
+              <w:tab/>
+            </w:r>
+            <w:r>
+              <w:rPr>
+                <w:noProof/>
+                <w:webHidden/>
+              </w:rPr>
+              <w:fldChar w:fldCharType="begin"/>
+            </w:r>
+            <w:r>
+              <w:rPr>
+                <w:noProof/>
+                <w:webHidden/>
+              </w:rPr>
+              <w:instrText xml:space="preserve"> PAGEREF _Toc10352067 \h </w:instrText>
+            </w:r>
+            <w:r>
+              <w:rPr>
+                <w:noProof/>
+                <w:webHidden/>
+              </w:rPr>
+            </w:r>
+            <w:r>
+              <w:rPr>
+                <w:noProof/>
+                <w:webHidden/>
+              </w:rPr>
+              <w:fldChar w:fldCharType="separate"/>
+            </w:r>
+            <w:r>
+              <w:rPr>
+                <w:noProof/>
+                <w:webHidden/>
+              </w:rPr>
+              <w:t>3</w:t>
+            </w:r>
+            <w:r>
+              <w:rPr>
+                <w:noProof/>
+                <w:webHidden/>
+              </w:rPr>
+              <w:fldChar w:fldCharType="end"/>
+            </w:r>
+          </w:hyperlink>
+        </w:p>
+        <w:p>
+          <w:pPr>
+            <w:pStyle w:val="TM2"/>
+            <w:tabs>
+              <w:tab w:val="right" w:leader="dot" w:pos="8296"/>
+            </w:tabs>
+            <w:rPr>
+              <w:rFonts w:eastAsiaTheme="minorEastAsia"/>
+              <w:noProof/>
+              <w:color w:val="auto"/>
+              <w:lang w:eastAsia="fr-FR"/>
+            </w:rPr>
+          </w:pPr>
+          <w:hyperlink w:anchor="_Toc10352068" w:history="1">
+            <w:r>
+              <w:rPr>
+                <w:rStyle w:val="Lienhypertexte"/>
+                <w:noProof/>
+              </w:rPr>
+              <w:t>Navigation</w:t>
+            </w:r>
+            <w:r>
+              <w:rPr>
+                <w:noProof/>
+                <w:webHidden/>
+              </w:rPr>
+              <w:tab/>
+            </w:r>
+            <w:r>
+              <w:rPr>
+                <w:noProof/>
+                <w:webHidden/>
+              </w:rPr>
+              <w:fldChar w:fldCharType="begin"/>
+            </w:r>
+            <w:r>
+              <w:rPr>
+                <w:noProof/>
+                <w:webHidden/>
+              </w:rPr>
+              <w:instrText xml:space="preserve"> PAGEREF _Toc10352068 \h </w:instrText>
+            </w:r>
+            <w:r>
+              <w:rPr>
+                <w:noProof/>
+                <w:webHidden/>
+              </w:rPr>
+            </w:r>
+            <w:r>
+              <w:rPr>
+                <w:noProof/>
+                <w:webHidden/>
+              </w:rPr>
+              <w:fldChar w:fldCharType="separate"/>
+            </w:r>
+            <w:r>
+              <w:rPr>
+                <w:noProof/>
+                <w:webHidden/>
+              </w:rPr>
+              <w:t>5</w:t>
+            </w:r>
+            <w:r>
+              <w:rPr>
+                <w:noProof/>
+                <w:webHidden/>
+              </w:rPr>
+              <w:fldChar w:fldCharType="end"/>
+            </w:r>
+          </w:hyperlink>
+        </w:p>
+        <w:p>
+          <w:pPr>
+            <w:pStyle w:val="TM1"/>
+            <w:tabs>
+              <w:tab w:val="right" w:leader="dot" w:pos="8296"/>
+            </w:tabs>
+            <w:rPr>
+              <w:rFonts w:eastAsiaTheme="minorEastAsia"/>
+              <w:noProof/>
+              <w:color w:val="auto"/>
+              <w:lang w:eastAsia="fr-FR"/>
+            </w:rPr>
+          </w:pPr>
+          <w:hyperlink w:anchor="_Toc10352069" w:history="1">
+            <w:r>
+              <w:rPr>
+                <w:rStyle w:val="Lienhypertexte"/>
+                <w:noProof/>
+              </w:rPr>
               <w:t>Cookies</w:t>
             </w:r>
             <w:r>
@@ -374,7 +667,7 @@
                 <w:noProof/>
                 <w:webHidden/>
               </w:rPr>
-              <w:instrText xml:space="preserve"> PAGEREF _Toc10248384 \h </w:instrText>
+              <w:instrText xml:space="preserve"> PAGEREF _Toc10352069 \h </w:instrText>
             </w:r>
             <w:r>
               <w:rPr>
@@ -394,7 +687,221 @@
                 <w:noProof/>
                 <w:webHidden/>
               </w:rPr>
-              <w:t>3</w:t>
+              <w:t>6</w:t>
+            </w:r>
+            <w:r>
+              <w:rPr>
+                <w:noProof/>
+                <w:webHidden/>
+              </w:rPr>
+              <w:fldChar w:fldCharType="end"/>
+            </w:r>
+          </w:hyperlink>
+        </w:p>
+        <w:p>
+          <w:pPr>
+            <w:pStyle w:val="TM1"/>
+            <w:tabs>
+              <w:tab w:val="right" w:leader="dot" w:pos="8296"/>
+            </w:tabs>
+            <w:rPr>
+              <w:rFonts w:eastAsiaTheme="minorEastAsia"/>
+              <w:noProof/>
+              <w:color w:val="auto"/>
+              <w:lang w:eastAsia="fr-FR"/>
+            </w:rPr>
+          </w:pPr>
+          <w:hyperlink w:anchor="_Toc10352070" w:history="1">
+            <w:r>
+              <w:rPr>
+                <w:rStyle w:val="Lienhypertexte"/>
+                <w:noProof/>
+              </w:rPr>
+              <w:t>Model</w:t>
+            </w:r>
+            <w:r>
+              <w:rPr>
+                <w:noProof/>
+                <w:webHidden/>
+              </w:rPr>
+              <w:tab/>
+            </w:r>
+            <w:r>
+              <w:rPr>
+                <w:noProof/>
+                <w:webHidden/>
+              </w:rPr>
+              <w:fldChar w:fldCharType="begin"/>
+            </w:r>
+            <w:r>
+              <w:rPr>
+                <w:noProof/>
+                <w:webHidden/>
+              </w:rPr>
+              <w:instrText xml:space="preserve"> PAGEREF _Toc10352070 \h </w:instrText>
+            </w:r>
+            <w:r>
+              <w:rPr>
+                <w:noProof/>
+                <w:webHidden/>
+              </w:rPr>
+            </w:r>
+            <w:r>
+              <w:rPr>
+                <w:noProof/>
+                <w:webHidden/>
+              </w:rPr>
+              <w:fldChar w:fldCharType="separate"/>
+            </w:r>
+            <w:r>
+              <w:rPr>
+                <w:noProof/>
+                <w:webHidden/>
+              </w:rPr>
+              <w:t>7</w:t>
+            </w:r>
+            <w:r>
+              <w:rPr>
+                <w:noProof/>
+                <w:webHidden/>
+              </w:rPr>
+              <w:fldChar w:fldCharType="end"/>
+            </w:r>
+          </w:hyperlink>
+        </w:p>
+        <w:p>
+          <w:pPr>
+            <w:pStyle w:val="TM1"/>
+            <w:tabs>
+              <w:tab w:val="right" w:leader="dot" w:pos="8296"/>
+            </w:tabs>
+            <w:rPr>
+              <w:rFonts w:eastAsiaTheme="minorEastAsia"/>
+              <w:noProof/>
+              <w:color w:val="auto"/>
+              <w:lang w:eastAsia="fr-FR"/>
+            </w:rPr>
+          </w:pPr>
+          <w:hyperlink w:anchor="_Toc10352071" w:history="1">
+            <w:r>
+              <w:rPr>
+                <w:rStyle w:val="Lienhypertexte"/>
+                <w:noProof/>
+              </w:rPr>
+              <w:t>View</w:t>
+            </w:r>
+            <w:r>
+              <w:rPr>
+                <w:noProof/>
+                <w:webHidden/>
+              </w:rPr>
+              <w:tab/>
+            </w:r>
+            <w:r>
+              <w:rPr>
+                <w:noProof/>
+                <w:webHidden/>
+              </w:rPr>
+              <w:fldChar w:fldCharType="begin"/>
+            </w:r>
+            <w:r>
+              <w:rPr>
+                <w:noProof/>
+                <w:webHidden/>
+              </w:rPr>
+              <w:instrText xml:space="preserve"> PAGEREF _Toc10352071 \h </w:instrText>
+            </w:r>
+            <w:r>
+              <w:rPr>
+                <w:noProof/>
+                <w:webHidden/>
+              </w:rPr>
+            </w:r>
+            <w:r>
+              <w:rPr>
+                <w:noProof/>
+                <w:webHidden/>
+              </w:rPr>
+              <w:fldChar w:fldCharType="separate"/>
+            </w:r>
+            <w:r>
+              <w:rPr>
+                <w:noProof/>
+                <w:webHidden/>
+              </w:rPr>
+              <w:t>7</w:t>
+            </w:r>
+            <w:r>
+              <w:rPr>
+                <w:noProof/>
+                <w:webHidden/>
+              </w:rPr>
+              <w:fldChar w:fldCharType="end"/>
+            </w:r>
+          </w:hyperlink>
+        </w:p>
+        <w:p>
+          <w:pPr>
+            <w:pStyle w:val="TM1"/>
+            <w:tabs>
+              <w:tab w:val="right" w:leader="dot" w:pos="8296"/>
+            </w:tabs>
+            <w:rPr>
+              <w:rFonts w:eastAsiaTheme="minorEastAsia"/>
+              <w:noProof/>
+              <w:color w:val="auto"/>
+              <w:lang w:eastAsia="fr-FR"/>
+            </w:rPr>
+          </w:pPr>
+          <w:hyperlink w:anchor="_Toc10352072" w:history="1">
+            <w:r>
+              <w:rPr>
+                <w:rStyle w:val="Lienhypertexte"/>
+                <w:noProof/>
+                <w:lang w:val="en-US"/>
+              </w:rPr>
+              <w:t>Controller</w:t>
+            </w:r>
+            <w:r>
+              <w:rPr>
+                <w:noProof/>
+                <w:webHidden/>
+              </w:rPr>
+              <w:tab/>
+            </w:r>
+            <w:r>
+              <w:rPr>
+                <w:noProof/>
+                <w:webHidden/>
+              </w:rPr>
+              <w:fldChar w:fldCharType="begin"/>
+            </w:r>
+            <w:r>
+              <w:rPr>
+                <w:noProof/>
+                <w:webHidden/>
+              </w:rPr>
+              <w:instrText xml:space="preserve"> PAGEREF _Toc10352072 \h </w:instrText>
+            </w:r>
+            <w:r>
+              <w:rPr>
+                <w:noProof/>
+                <w:webHidden/>
+              </w:rPr>
+            </w:r>
+            <w:r>
+              <w:rPr>
+                <w:noProof/>
+                <w:webHidden/>
+              </w:rPr>
+              <w:fldChar w:fldCharType="separate"/>
+            </w:r>
+            <w:r>
+              <w:rPr>
+                <w:noProof/>
+                <w:webHidden/>
+              </w:rPr>
+              <w:t>7</w:t>
             </w:r>
             <w:r>
               <w:rPr>
@@ -458,84 +965,6 @@
     </w:p>
     <w:p>
       <w:pPr>
-        <w:pStyle w:val="Titre1"/>
-      </w:pPr>
-    </w:p>
-    <w:p>
-      <w:pPr>
-        <w:pStyle w:val="Titre1"/>
-      </w:pPr>
-    </w:p>
-    <w:p>
-      <w:pPr>
-        <w:pStyle w:val="Titre1"/>
-      </w:pPr>
-    </w:p>
-    <w:p>
-      <w:pPr>
-        <w:pStyle w:val="Titre1"/>
-      </w:pPr>
-    </w:p>
-    <w:p>
-      <w:pPr>
-        <w:pStyle w:val="Titre1"/>
-      </w:pPr>
-    </w:p>
-    <w:p>
-      <w:pPr>
-        <w:pStyle w:val="Titre1"/>
-      </w:pPr>
-    </w:p>
-    <w:p>
-      <w:pPr>
-        <w:pStyle w:val="Titre1"/>
-      </w:pPr>
-    </w:p>
-    <w:p>
-      <w:pPr>
-        <w:pStyle w:val="Titre1"/>
-      </w:pPr>
-    </w:p>
-    <w:p>
-      <w:pPr>
-        <w:pStyle w:val="Titre1"/>
-      </w:pPr>
-    </w:p>
-    <w:p>
-      <w:pPr>
-        <w:pStyle w:val="Titre1"/>
-      </w:pPr>
-    </w:p>
-    <w:p>
-      <w:pPr>
-        <w:pStyle w:val="Titre1"/>
-      </w:pPr>
-    </w:p>
-    <w:p>
-      <w:pPr>
-        <w:pStyle w:val="Titre1"/>
-      </w:pPr>
-    </w:p>
-    <w:p>
-      <w:pPr>
-        <w:pStyle w:val="Titre1"/>
-      </w:pPr>
-    </w:p>
-    <w:p>
-      <w:pPr>
-        <w:pStyle w:val="Titre1"/>
-      </w:pPr>
-    </w:p>
-    <w:p>
-      <w:pPr>
-        <w:pStyle w:val="Titre1"/>
-      </w:pPr>
-    </w:p>
-    <w:p/>
-    <w:p/>
-    <w:p/>
-    <w:p>
-      <w:pPr>
         <w:rPr>
           <w:color w:val="FF0000"/>
           <w:sz w:val="48"/>
@@ -581,41 +1010,27 @@
           <w:sz w:val="48"/>
         </w:rPr>
       </w:pPr>
-    </w:p>
-    <w:p>
-      <w:pPr>
+      <w:r>
         <w:rPr>
           <w:color w:val="FF0000"/>
           <w:sz w:val="48"/>
         </w:rPr>
-      </w:pPr>
+        <w:lastRenderedPageBreak/>
+        <w:t xml:space="preserve">Important : Ce document n’est pas finalisé et </w:t>
+      </w:r>
       <w:r>
         <w:rPr>
           <w:color w:val="FF0000"/>
           <w:sz w:val="48"/>
         </w:rPr>
-        <w:t xml:space="preserve">Important : Ce document n’est pas </w:t>
+        <w:t xml:space="preserve">peut </w:t>
       </w:r>
       <w:r>
         <w:rPr>
           <w:color w:val="FF0000"/>
           <w:sz w:val="48"/>
         </w:rPr>
-        <w:t xml:space="preserve">encore </w:t>
-      </w:r>
-      <w:r>
-        <w:rPr>
-          <w:color w:val="FF0000"/>
-          <w:sz w:val="48"/>
-        </w:rPr>
-        <w:t xml:space="preserve">finalisé et </w:t>
-      </w:r>
-      <w:r>
-        <w:rPr>
-          <w:color w:val="FF0000"/>
-          <w:sz w:val="48"/>
-        </w:rPr>
-        <w:t>peut subir des modifications à tout moment</w:t>
+        <w:t>être modifié à tout moment</w:t>
       </w:r>
     </w:p>
     <w:p>
@@ -653,20 +1068,80 @@
     <w:p/>
     <w:p/>
     <w:p/>
+    <w:p/>
+    <w:p/>
+    <w:p/>
+    <w:p/>
+    <w:p/>
+    <w:p/>
+    <w:p/>
+    <w:p/>
+    <w:p/>
     <w:p>
       <w:pPr>
         <w:pStyle w:val="Titre1"/>
       </w:pPr>
+      <w:bookmarkStart w:id="0" w:name="_Toc10352064"/>
+      <w:r>
+        <w:lastRenderedPageBreak/>
+        <w:t>Cahier des charges</w:t>
+      </w:r>
+      <w:bookmarkEnd w:id="0"/>
+    </w:p>
+    <w:p>
+      <w:r>
+        <w:t xml:space="preserve">Le cahier des charges exige un portail d’authentification pour le back-office, où l’utilisateur sera obligé de se connecter pour aller plus loin.  La connexion (si réussie) va générer des cookies pour maintenir l’utilisateur connecté. </w:t>
+      </w:r>
+    </w:p>
+    <w:p>
+      <w:r>
+        <w:t xml:space="preserve">Il est aussi imposé que seuls les admins aient accès à l’écriture des données. Les autres utilisateurs du back-office ne pourront qu’accéder aux données en lecture, et les pages de modifications de données leurs seront donc interdites. </w:t>
+      </w:r>
     </w:p>
     <w:p>
       <w:pPr>
         <w:pStyle w:val="Titre1"/>
       </w:pPr>
-      <w:bookmarkStart w:id="0" w:name="_Toc10248383"/>
+    </w:p>
+    <w:p>
+      <w:pPr>
+        <w:pStyle w:val="Titre1"/>
+      </w:pPr>
+      <w:bookmarkStart w:id="1" w:name="_Toc10352065"/>
+      <w:r>
+        <w:t>Connexion</w:t>
+      </w:r>
+      <w:r>
+        <w:t xml:space="preserve"> au serveur</w:t>
+      </w:r>
+      <w:bookmarkEnd w:id="1"/>
+    </w:p>
+    <w:p>
+      <w:r>
+        <w:t xml:space="preserve">L’adresse IP du serveur de production est </w:t>
+      </w:r>
+      <w:r>
+        <w:rPr>
+          <w:b/>
+        </w:rPr>
+        <w:t>172.17.21.14</w:t>
+      </w:r>
+      <w:r>
+        <w:t xml:space="preserve">. </w:t>
+      </w:r>
+    </w:p>
+    <w:p>
+      <w:pPr>
+        <w:pStyle w:val="Titre1"/>
+      </w:pPr>
+      <w:bookmarkStart w:id="2" w:name="_Toc10352066"/>
+      <w:r>
+        <w:t xml:space="preserve">Architecture </w:t>
+      </w:r>
       <w:r>
         <w:t>MVC</w:t>
       </w:r>
-      <w:bookmarkEnd w:id="0"/>
+      <w:bookmarkEnd w:id="2"/>
     </w:p>
     <w:p>
       <w:r>
@@ -681,47 +1156,1011 @@
       <w:r>
         <w:t xml:space="preserve"> basée sur le modèle MVC</w:t>
       </w:r>
-    </w:p>
-    <w:p>
-      <w:r>
-        <w:t xml:space="preserve">              </w:t>
-      </w:r>
-      <w:r>
-        <w:tab/>
-      </w:r>
-      <w:r>
-        <w:tab/>
-      </w:r>
-      <w:r>
-        <w:tab/>
+      <w:r>
+        <w:t xml:space="preserve"> (</w:t>
+      </w:r>
+      <w:r>
+        <w:rPr>
+          <w:i/>
+        </w:rPr>
+        <w:t>Model View Control</w:t>
+      </w:r>
+      <w:r>
+        <w:rPr>
+          <w:i/>
+        </w:rPr>
+        <w:t>l</w:t>
+      </w:r>
+      <w:r>
+        <w:rPr>
+          <w:i/>
+        </w:rPr>
+        <w:t>er</w:t>
+      </w:r>
+      <w:r>
+        <w:t xml:space="preserve">). </w:t>
+      </w:r>
+    </w:p>
+    <w:p>
+      <w:r>
+        <w:t>La récupération des actions se fera via la requête $_GET</w:t>
+      </w:r>
+      <w:r>
+        <w:t>.</w:t>
+      </w:r>
+      <w:r>
+        <w:t xml:space="preserve"> Les composants seront détaillés dans leurs parties respectives </w:t>
+      </w:r>
+      <w:r>
+        <w:t xml:space="preserve">de la documentation. </w:t>
+      </w:r>
+    </w:p>
+    <w:p>
+      <w:pPr>
+        <w:pStyle w:val="Titre2"/>
+      </w:pPr>
+      <w:bookmarkStart w:id="3" w:name="_Toc10352067"/>
+      <w:r>
+        <w:t>Routeur</w:t>
+      </w:r>
+      <w:bookmarkEnd w:id="3"/>
+    </w:p>
+    <w:p>
+      <w:r>
+        <w:t xml:space="preserve">Ici, le routeur de l’application est </w:t>
+      </w:r>
+      <w:r>
+        <w:rPr>
+          <w:b/>
+        </w:rPr>
+        <w:t>i</w:t>
+      </w:r>
+      <w:r>
+        <w:rPr>
+          <w:b/>
+        </w:rPr>
+        <w:t>ndex.php</w:t>
+      </w:r>
+      <w:r>
+        <w:t xml:space="preserve">. Ce dernier reçoit les </w:t>
+      </w:r>
+      <w:r>
+        <w:t>requêtes $_GET</w:t>
+      </w:r>
+      <w:r>
+        <w:t>[‘action’] et exécute une série de tests</w:t>
+      </w:r>
+      <w:r>
+        <w:t xml:space="preserve">. </w:t>
+      </w:r>
+    </w:p>
+    <w:p>
+      <w:r>
+        <w:t>L’existence de la requête dans l’URL sera d’abord vérifiée comme ceci :</w:t>
+      </w:r>
+    </w:p>
+    <w:p>
+      <w:pPr>
+        <w:spacing w:after="0"/>
+        <w:rPr>
+          <w:i/>
+          <w:lang w:val="en-US"/>
+        </w:rPr>
+      </w:pPr>
+      <w:proofErr w:type="spellStart"/>
+      <w:r>
+        <w:rPr>
+          <w:i/>
+          <w:lang w:val="en-US"/>
+        </w:rPr>
+        <w:t>i</w:t>
+      </w:r>
+      <w:r>
+        <w:rPr>
+          <w:i/>
+          <w:lang w:val="en-US"/>
+        </w:rPr>
+        <w:t>ndex.php</w:t>
+      </w:r>
+      <w:proofErr w:type="spellEnd"/>
+      <w:r>
+        <w:rPr>
+          <w:i/>
+          <w:lang w:val="en-US"/>
+        </w:rPr>
+        <w:t xml:space="preserve"> l.5</w:t>
+      </w:r>
+    </w:p>
+    <w:p>
+      <w:r>
+        <w:rPr>
+          <w:noProof/>
+        </w:rPr>
+        <w:drawing>
+          <wp:inline distT="0" distB="0" distL="0" distR="0" wp14:anchorId="0E2CCA5C" wp14:editId="49B6D869">
+            <wp:extent cx="2104762" cy="219048"/>
+            <wp:effectExtent l="0" t="0" r="0" b="0"/>
+            <wp:docPr id="1" name="Image 1"/>
+            <wp:cNvGraphicFramePr>
+              <a:graphicFrameLocks xmlns:a="http://schemas.openxmlformats.org/drawingml/2006/main" noChangeAspect="1"/>
+            </wp:cNvGraphicFramePr>
+            <a:graphic xmlns:a="http://schemas.openxmlformats.org/drawingml/2006/main">
+              <a:graphicData uri="http://schemas.openxmlformats.org/drawingml/2006/picture">
+                <pic:pic xmlns:pic="http://schemas.openxmlformats.org/drawingml/2006/picture">
+                  <pic:nvPicPr>
+                    <pic:cNvPr id="1" name=""/>
+                    <pic:cNvPicPr/>
+                  </pic:nvPicPr>
+                  <pic:blipFill>
+                    <a:blip r:embed="rId9"/>
+                    <a:stretch>
+                      <a:fillRect/>
+                    </a:stretch>
+                  </pic:blipFill>
+                  <pic:spPr>
+                    <a:xfrm>
+                      <a:off x="0" y="0"/>
+                      <a:ext cx="2104762" cy="219048"/>
+                    </a:xfrm>
+                    <a:prstGeom prst="rect">
+                      <a:avLst/>
+                    </a:prstGeom>
+                  </pic:spPr>
+                </pic:pic>
+              </a:graphicData>
+            </a:graphic>
+          </wp:inline>
+        </w:drawing>
+      </w:r>
+    </w:p>
+    <w:p>
+      <w:r>
+        <w:rPr>
+          <w:b/>
+          <w:sz w:val="24"/>
+        </w:rPr>
+        <w:t>Si la condition est validée</w:t>
+      </w:r>
+      <w:r>
+        <w:rPr>
+          <w:sz w:val="24"/>
+        </w:rPr>
+        <w:t> </w:t>
+      </w:r>
+      <w:r>
+        <w:t>:</w:t>
+      </w:r>
+    </w:p>
+    <w:p>
+      <w:r>
+        <w:t xml:space="preserve">L’application sera confrontée à une série de if et de if/else pour </w:t>
+      </w:r>
+      <w:r>
+        <w:t xml:space="preserve">chaque action existante. </w:t>
+      </w:r>
+      <w:r>
+        <w:t>Ici, on vérifie le contenu de l’URL. L’application exécutera alors l’action correspondante au contenu de l’URL.</w:t>
+      </w:r>
+    </w:p>
+    <w:p/>
+    <w:p/>
+    <w:p/>
+    <w:p/>
+    <w:p/>
+    <w:p/>
+    <w:p>
+      <w:pPr>
+        <w:spacing w:after="0"/>
+        <w:rPr>
+          <w:i/>
+        </w:rPr>
+      </w:pPr>
+      <w:r>
+        <w:rPr>
+          <w:i/>
+        </w:rPr>
+        <w:t>i</w:t>
+      </w:r>
+      <w:r>
+        <w:rPr>
+          <w:i/>
+        </w:rPr>
+        <w:t>ndex.php l.7</w:t>
+      </w:r>
+    </w:p>
+    <w:p>
+      <w:r>
+        <w:rPr>
+          <w:noProof/>
+        </w:rPr>
+        <w:drawing>
+          <wp:inline distT="0" distB="0" distL="0" distR="0" wp14:anchorId="05DBDEAD" wp14:editId="33363AB8">
+            <wp:extent cx="4285714" cy="2247619"/>
+            <wp:effectExtent l="0" t="0" r="635" b="635"/>
+            <wp:docPr id="4" name="Image 4"/>
+            <wp:cNvGraphicFramePr>
+              <a:graphicFrameLocks xmlns:a="http://schemas.openxmlformats.org/drawingml/2006/main" noChangeAspect="1"/>
+            </wp:cNvGraphicFramePr>
+            <a:graphic xmlns:a="http://schemas.openxmlformats.org/drawingml/2006/main">
+              <a:graphicData uri="http://schemas.openxmlformats.org/drawingml/2006/picture">
+                <pic:pic xmlns:pic="http://schemas.openxmlformats.org/drawingml/2006/picture">
+                  <pic:nvPicPr>
+                    <pic:cNvPr id="1" name=""/>
+                    <pic:cNvPicPr/>
+                  </pic:nvPicPr>
+                  <pic:blipFill>
+                    <a:blip r:embed="rId10"/>
+                    <a:stretch>
+                      <a:fillRect/>
+                    </a:stretch>
+                  </pic:blipFill>
+                  <pic:spPr>
+                    <a:xfrm>
+                      <a:off x="0" y="0"/>
+                      <a:ext cx="4285714" cy="2247619"/>
+                    </a:xfrm>
+                    <a:prstGeom prst="rect">
+                      <a:avLst/>
+                    </a:prstGeom>
+                  </pic:spPr>
+                </pic:pic>
+              </a:graphicData>
+            </a:graphic>
+          </wp:inline>
+        </w:drawing>
+      </w:r>
+    </w:p>
+    <w:p/>
+    <w:p>
+      <w:r>
+        <w:t xml:space="preserve">Pour les actions </w:t>
+      </w:r>
+      <w:r>
+        <w:t>qui tentent de rediriger vers une page dédiée à l’écriture de données, une vérification de cookies va se faire. Les cookies seront détaillés dans la section « Cookies » d</w:t>
+      </w:r>
+      <w:r>
+        <w:t xml:space="preserve">e la documentation. On utilisera ici le cookie stockant le rang de l’utilisateur, pour vérifier si ce dernier est administrateur ou non. Si oui, l’action s’effectuera normalement avec l’appel du contrôleur. Si non, l’utilisateur sera renvoyé sur </w:t>
+      </w:r>
+      <w:r>
+        <w:rPr>
+          <w:b/>
+        </w:rPr>
+        <w:t>403.php</w:t>
+      </w:r>
+      <w:r>
+        <w:t>.</w:t>
+      </w:r>
+    </w:p>
+    <w:p>
+      <w:pPr>
+        <w:spacing w:after="0"/>
+        <w:rPr>
+          <w:i/>
+        </w:rPr>
+      </w:pPr>
+      <w:r>
+        <w:rPr>
+          <w:i/>
+        </w:rPr>
+        <w:t>index.php l.20</w:t>
+      </w:r>
+    </w:p>
+    <w:p>
+      <w:r>
+        <w:rPr>
+          <w:noProof/>
+        </w:rPr>
+        <w:drawing>
+          <wp:inline distT="0" distB="0" distL="0" distR="0" wp14:anchorId="16061182" wp14:editId="348C1111">
+            <wp:extent cx="4447619" cy="1685714"/>
+            <wp:effectExtent l="0" t="0" r="0" b="0"/>
+            <wp:docPr id="6" name="Image 6"/>
+            <wp:cNvGraphicFramePr>
+              <a:graphicFrameLocks xmlns:a="http://schemas.openxmlformats.org/drawingml/2006/main" noChangeAspect="1"/>
+            </wp:cNvGraphicFramePr>
+            <a:graphic xmlns:a="http://schemas.openxmlformats.org/drawingml/2006/main">
+              <a:graphicData uri="http://schemas.openxmlformats.org/drawingml/2006/picture">
+                <pic:pic xmlns:pic="http://schemas.openxmlformats.org/drawingml/2006/picture">
+                  <pic:nvPicPr>
+                    <pic:cNvPr id="1" name=""/>
+                    <pic:cNvPicPr/>
+                  </pic:nvPicPr>
+                  <pic:blipFill>
+                    <a:blip r:embed="rId11"/>
+                    <a:stretch>
+                      <a:fillRect/>
+                    </a:stretch>
+                  </pic:blipFill>
+                  <pic:spPr>
+                    <a:xfrm>
+                      <a:off x="0" y="0"/>
+                      <a:ext cx="4447619" cy="1685714"/>
+                    </a:xfrm>
+                    <a:prstGeom prst="rect">
+                      <a:avLst/>
+                    </a:prstGeom>
+                  </pic:spPr>
+                </pic:pic>
+              </a:graphicData>
+            </a:graphic>
+          </wp:inline>
+        </w:drawing>
+      </w:r>
+    </w:p>
+    <w:p>
+      <w:pPr>
+        <w:rPr>
+          <w:noProof/>
+        </w:rPr>
+      </w:pPr>
+      <w:r>
+        <w:rPr>
+          <w:b/>
+          <w:noProof/>
+          <w:sz w:val="24"/>
+        </w:rPr>
+        <w:t>Si la condition n’est pas validée</w:t>
+      </w:r>
+      <w:r>
+        <w:rPr>
+          <w:noProof/>
+          <w:sz w:val="24"/>
+        </w:rPr>
+        <w:t> </w:t>
+      </w:r>
+      <w:r>
+        <w:rPr>
+          <w:noProof/>
+        </w:rPr>
+        <w:t>:</w:t>
+      </w:r>
+    </w:p>
+    <w:p>
+      <w:pPr>
+        <w:rPr>
+          <w:noProof/>
+        </w:rPr>
+      </w:pPr>
+      <w:r>
+        <w:rPr>
+          <w:noProof/>
+        </w:rPr>
+        <w:t>Le routeur vérifiera l’existence d’un cookie utilisateur. Si ce dernier existe et si son contenu n’est pas vide, alors il sera renvoyé à la page d’accueil</w:t>
+      </w:r>
+      <w:r>
+        <w:rPr>
+          <w:noProof/>
+        </w:rPr>
+        <w:t xml:space="preserve"> (</w:t>
+      </w:r>
+      <w:r>
+        <w:rPr>
+          <w:b/>
+          <w:noProof/>
+        </w:rPr>
+        <w:t>ViewAfterLogin.php</w:t>
+      </w:r>
+      <w:r>
+        <w:rPr>
+          <w:noProof/>
+        </w:rPr>
+        <w:t>)</w:t>
+      </w:r>
+      <w:r>
+        <w:rPr>
+          <w:noProof/>
+        </w:rPr>
+        <w:t xml:space="preserve">. Sinon, </w:t>
+      </w:r>
+      <w:r>
+        <w:rPr>
+          <w:noProof/>
+        </w:rPr>
+        <w:t>il sera renvoyé au portail (</w:t>
+      </w:r>
+      <w:r>
+        <w:rPr>
+          <w:b/>
+          <w:noProof/>
+        </w:rPr>
+        <w:t>ViewLogin.php</w:t>
+      </w:r>
+      <w:r>
+        <w:rPr>
+          <w:noProof/>
+        </w:rPr>
+        <w:t xml:space="preserve">). </w:t>
+      </w:r>
+    </w:p>
+    <w:p>
+      <w:pPr>
+        <w:rPr>
+          <w:noProof/>
+        </w:rPr>
+      </w:pPr>
+    </w:p>
+    <w:p>
+      <w:pPr>
+        <w:rPr>
+          <w:noProof/>
+        </w:rPr>
+      </w:pPr>
+    </w:p>
+    <w:p>
+      <w:pPr>
+        <w:rPr>
+          <w:noProof/>
+        </w:rPr>
+      </w:pPr>
+    </w:p>
+    <w:p>
+      <w:pPr>
+        <w:spacing w:after="0"/>
+        <w:rPr>
+          <w:i/>
+          <w:noProof/>
+        </w:rPr>
+      </w:pPr>
+      <w:r>
+        <w:rPr>
+          <w:i/>
+          <w:noProof/>
+        </w:rPr>
+        <w:lastRenderedPageBreak/>
+        <w:t>index.php l.58</w:t>
+      </w:r>
+    </w:p>
+    <w:p>
+      <w:pPr>
+        <w:rPr>
+          <w:noProof/>
+        </w:rPr>
+      </w:pPr>
+      <w:r>
+        <w:rPr>
+          <w:noProof/>
+        </w:rPr>
+        <w:drawing>
+          <wp:inline distT="0" distB="0" distL="0" distR="0" wp14:anchorId="0B6CCD18" wp14:editId="55F82268">
+            <wp:extent cx="5274310" cy="2432050"/>
+            <wp:effectExtent l="0" t="0" r="2540" b="6350"/>
+            <wp:docPr id="8" name="Image 8"/>
+            <wp:cNvGraphicFramePr>
+              <a:graphicFrameLocks xmlns:a="http://schemas.openxmlformats.org/drawingml/2006/main" noChangeAspect="1"/>
+            </wp:cNvGraphicFramePr>
+            <a:graphic xmlns:a="http://schemas.openxmlformats.org/drawingml/2006/main">
+              <a:graphicData uri="http://schemas.openxmlformats.org/drawingml/2006/picture">
+                <pic:pic xmlns:pic="http://schemas.openxmlformats.org/drawingml/2006/picture">
+                  <pic:nvPicPr>
+                    <pic:cNvPr id="1" name=""/>
+                    <pic:cNvPicPr/>
+                  </pic:nvPicPr>
+                  <pic:blipFill>
+                    <a:blip r:embed="rId12"/>
+                    <a:stretch>
+                      <a:fillRect/>
+                    </a:stretch>
+                  </pic:blipFill>
+                  <pic:spPr>
+                    <a:xfrm>
+                      <a:off x="0" y="0"/>
+                      <a:ext cx="5274310" cy="2432050"/>
+                    </a:xfrm>
+                    <a:prstGeom prst="rect">
+                      <a:avLst/>
+                    </a:prstGeom>
+                  </pic:spPr>
+                </pic:pic>
+              </a:graphicData>
+            </a:graphic>
+          </wp:inline>
+        </w:drawing>
+      </w:r>
+    </w:p>
+    <w:p/>
+    <w:p>
+      <w:pPr>
+        <w:pStyle w:val="Titre2"/>
+      </w:pPr>
+      <w:bookmarkStart w:id="4" w:name="_Toc10352068"/>
+      <w:r>
+        <w:t>Navigation</w:t>
+      </w:r>
+      <w:bookmarkEnd w:id="4"/>
+    </w:p>
+    <w:p>
+      <w:r>
+        <w:t>Après authentification, l’utilisateur sera renvoyé dans la page d’accueil (</w:t>
+      </w:r>
+      <w:proofErr w:type="spellStart"/>
+      <w:r>
+        <w:rPr>
+          <w:b/>
+        </w:rPr>
+        <w:t>ViewAfterLogin.php</w:t>
+      </w:r>
+      <w:proofErr w:type="spellEnd"/>
+      <w:r>
+        <w:t xml:space="preserve">). </w:t>
+      </w:r>
+      <w:r>
+        <w:t xml:space="preserve">Un </w:t>
+      </w:r>
+      <w:proofErr w:type="spellStart"/>
+      <w:r>
+        <w:rPr>
+          <w:b/>
+        </w:rPr>
+        <w:t>header.php</w:t>
+      </w:r>
+      <w:proofErr w:type="spellEnd"/>
+      <w:r>
+        <w:t xml:space="preserve"> sera chargé sur toutes les pages du dossier View. Cet header sert de navigateur pour l’utilisateur</w:t>
+      </w:r>
+      <w:r>
+        <w:t>, mais aussi de contrôle de cookie</w:t>
+      </w:r>
+      <w:r>
+        <w:t>.</w:t>
+      </w:r>
+      <w:r>
+        <w:t xml:space="preserve"> Etant donné que le header sera présent sur toutes les pages (excepté le portail), ce sera donc lui qui contrôlera l’existence du cookie Utilisateur. Si ce dernier n’est pas présent (cookie expiré par exemple), l’utilisateur sera renvoyé au portail de connexion. </w:t>
+      </w:r>
+    </w:p>
+    <w:p>
+      <w:pPr>
+        <w:spacing w:after="0"/>
+        <w:rPr>
+          <w:i/>
+        </w:rPr>
+      </w:pPr>
+      <w:r>
+        <w:rPr>
+          <w:i/>
+        </w:rPr>
+        <w:t>index.php l</w:t>
+      </w:r>
+      <w:r>
+        <w:rPr>
+          <w:i/>
+        </w:rPr>
+        <w:t>.</w:t>
+      </w:r>
+      <w:r>
+        <w:rPr>
+          <w:i/>
+        </w:rPr>
+        <w:t xml:space="preserve">4 </w:t>
+      </w:r>
+      <w:r>
+        <w:rPr>
+          <w:i/>
+        </w:rPr>
+        <w:t>puis</w:t>
+      </w:r>
+      <w:r>
+        <w:rPr>
+          <w:i/>
+        </w:rPr>
+        <w:t xml:space="preserve"> </w:t>
+      </w:r>
+      <w:r>
+        <w:rPr>
+          <w:i/>
+        </w:rPr>
+        <w:t>l.</w:t>
+      </w:r>
+      <w:r>
+        <w:rPr>
+          <w:i/>
+        </w:rPr>
+        <w:t>29</w:t>
+      </w:r>
+    </w:p>
+    <w:p>
+      <w:r>
+        <w:rPr>
+          <w:noProof/>
+        </w:rPr>
+        <w:drawing>
+          <wp:inline distT="0" distB="0" distL="0" distR="0" wp14:anchorId="4ADB19A0" wp14:editId="21D55D96">
+            <wp:extent cx="5274310" cy="1254125"/>
+            <wp:effectExtent l="0" t="0" r="2540" b="3175"/>
+            <wp:docPr id="9" name="Image 9"/>
+            <wp:cNvGraphicFramePr>
+              <a:graphicFrameLocks xmlns:a="http://schemas.openxmlformats.org/drawingml/2006/main" noChangeAspect="1"/>
+            </wp:cNvGraphicFramePr>
+            <a:graphic xmlns:a="http://schemas.openxmlformats.org/drawingml/2006/main">
+              <a:graphicData uri="http://schemas.openxmlformats.org/drawingml/2006/picture">
+                <pic:pic xmlns:pic="http://schemas.openxmlformats.org/drawingml/2006/picture">
+                  <pic:nvPicPr>
+                    <pic:cNvPr id="1" name=""/>
+                    <pic:cNvPicPr/>
+                  </pic:nvPicPr>
+                  <pic:blipFill>
+                    <a:blip r:embed="rId13"/>
+                    <a:stretch>
+                      <a:fillRect/>
+                    </a:stretch>
+                  </pic:blipFill>
+                  <pic:spPr>
+                    <a:xfrm>
+                      <a:off x="0" y="0"/>
+                      <a:ext cx="5274310" cy="1254125"/>
+                    </a:xfrm>
+                    <a:prstGeom prst="rect">
+                      <a:avLst/>
+                    </a:prstGeom>
+                  </pic:spPr>
+                </pic:pic>
+              </a:graphicData>
+            </a:graphic>
+          </wp:inline>
+        </w:drawing>
+      </w:r>
+    </w:p>
+    <w:p>
+      <w:r>
+        <w:t>Ce navigateur possède 4 boutons sur la gauche : Home, Utilisateurs, Salles et Associations. Sur la droite, on retrouve le nom de l’utilisateur (via $_COOKIE[‘Utilisateur’]) et un bouton « Se déconnecter ».</w:t>
+      </w:r>
+    </w:p>
+    <w:p/>
+    <w:p>
+      <w:r>
+        <w:t xml:space="preserve">La navigation se fait via les actions. Etant donné que le bouton Home </w:t>
+      </w:r>
+      <w:r>
+        <w:t xml:space="preserve">n’est pas supposé </w:t>
+      </w:r>
+      <w:r>
+        <w:t xml:space="preserve">posséder d’action, un script est nécessaire pour </w:t>
+      </w:r>
+      <w:r>
+        <w:t xml:space="preserve">pouvoir atteindre cette page. </w:t>
+      </w:r>
+    </w:p>
+    <w:p/>
+    <w:p/>
+    <w:p>
+      <w:pPr>
+        <w:spacing w:after="0"/>
+        <w:rPr>
+          <w:i/>
+        </w:rPr>
+      </w:pPr>
+      <w:proofErr w:type="spellStart"/>
+      <w:r>
+        <w:rPr>
+          <w:i/>
+        </w:rPr>
+        <w:lastRenderedPageBreak/>
+        <w:t>Header.php</w:t>
+      </w:r>
+      <w:proofErr w:type="spellEnd"/>
+      <w:r>
+        <w:rPr>
+          <w:i/>
+        </w:rPr>
+        <w:t xml:space="preserve"> l.9</w:t>
+      </w:r>
+    </w:p>
+    <w:p>
+      <w:r>
+        <w:rPr>
+          <w:noProof/>
+        </w:rPr>
+        <w:drawing>
+          <wp:inline distT="0" distB="0" distL="0" distR="0" wp14:anchorId="385ECF68" wp14:editId="188FD20E">
+            <wp:extent cx="5274310" cy="1911985"/>
+            <wp:effectExtent l="0" t="0" r="2540" b="0"/>
+            <wp:docPr id="10" name="Image 10"/>
+            <wp:cNvGraphicFramePr>
+              <a:graphicFrameLocks xmlns:a="http://schemas.openxmlformats.org/drawingml/2006/main" noChangeAspect="1"/>
+            </wp:cNvGraphicFramePr>
+            <a:graphic xmlns:a="http://schemas.openxmlformats.org/drawingml/2006/main">
+              <a:graphicData uri="http://schemas.openxmlformats.org/drawingml/2006/picture">
+                <pic:pic xmlns:pic="http://schemas.openxmlformats.org/drawingml/2006/picture">
+                  <pic:nvPicPr>
+                    <pic:cNvPr id="1" name=""/>
+                    <pic:cNvPicPr/>
+                  </pic:nvPicPr>
+                  <pic:blipFill>
+                    <a:blip r:embed="rId14"/>
+                    <a:stretch>
+                      <a:fillRect/>
+                    </a:stretch>
+                  </pic:blipFill>
+                  <pic:spPr>
+                    <a:xfrm>
+                      <a:off x="0" y="0"/>
+                      <a:ext cx="5274310" cy="1911985"/>
+                    </a:xfrm>
+                    <a:prstGeom prst="rect">
+                      <a:avLst/>
+                    </a:prstGeom>
+                  </pic:spPr>
+                </pic:pic>
+              </a:graphicData>
+            </a:graphic>
+          </wp:inline>
+        </w:drawing>
+      </w:r>
+    </w:p>
+    <w:p>
+      <w:r>
+        <w:t>Ici « </w:t>
+      </w:r>
+      <w:proofErr w:type="spellStart"/>
+      <w:proofErr w:type="gramStart"/>
+      <w:r>
+        <w:t>HomeReturn</w:t>
+      </w:r>
+      <w:proofErr w:type="spellEnd"/>
+      <w:r>
+        <w:t>(</w:t>
+      </w:r>
+      <w:proofErr w:type="gramEnd"/>
+      <w:r>
+        <w:t>) ; » renvoie</w:t>
+      </w:r>
+      <w:r>
+        <w:t xml:space="preserve"> à un script stocké dans </w:t>
+      </w:r>
+      <w:r>
+        <w:rPr>
+          <w:b/>
+        </w:rPr>
+        <w:t>Redirection.js</w:t>
+      </w:r>
+      <w:r>
+        <w:t xml:space="preserve">, qui renvoie tout simplement l’utilisateur à la page d’accueil pour permettre les cas où l’URL possède une action, d’effacer cette dernière et charger la page. Le return false ; qui le suit empêche la page de prendre en compte le lien du href si </w:t>
+      </w:r>
+      <w:proofErr w:type="spellStart"/>
+      <w:proofErr w:type="gramStart"/>
+      <w:r>
+        <w:t>HomeReturn</w:t>
+      </w:r>
+      <w:proofErr w:type="spellEnd"/>
+      <w:r>
+        <w:t>(</w:t>
+      </w:r>
+      <w:proofErr w:type="gramEnd"/>
+      <w:r>
+        <w:t xml:space="preserve">) fonctionne. Si ce n’est pas le cas, on redirige l’utilisateur vers </w:t>
+      </w:r>
+      <w:proofErr w:type="spellStart"/>
+      <w:r>
+        <w:rPr>
+          <w:b/>
+        </w:rPr>
+        <w:t>JavascriptError.php</w:t>
+      </w:r>
+      <w:proofErr w:type="spellEnd"/>
+      <w:r>
+        <w:t xml:space="preserve"> pour lui indiquer que son Javascript est désactivé. </w:t>
       </w:r>
     </w:p>
     <w:p>
       <w:pPr>
         <w:pStyle w:val="Titre1"/>
       </w:pPr>
-      <w:bookmarkStart w:id="1" w:name="_Toc10248384"/>
+      <w:bookmarkStart w:id="5" w:name="_Toc10352069"/>
       <w:r>
         <w:t>Cookies</w:t>
       </w:r>
-      <w:bookmarkEnd w:id="1"/>
-    </w:p>
-    <w:p>
-      <w:r>
-        <w:t>TODO</w:t>
-      </w:r>
-      <w:r>
-        <w:t xml:space="preserve"> </w:t>
-      </w:r>
-      <w:r>
-        <w:t>: Cookies</w:t>
-      </w:r>
-      <w:bookmarkStart w:id="2" w:name="_GoBack"/>
-      <w:bookmarkEnd w:id="2"/>
-    </w:p>
-    <w:p/>
+      <w:bookmarkEnd w:id="5"/>
+    </w:p>
+    <w:p>
+      <w:r>
+        <w:t xml:space="preserve">Les cookies servent à stocker les données d session de l’utilisateur. Ici, 2 cookies sont utilisés : Un pour stocker le nom du compte de l’utilisateur, un autre pour </w:t>
+      </w:r>
+      <w:r>
+        <w:t xml:space="preserve">stocker le rang de l’utilisateur. </w:t>
+      </w:r>
+      <w:r>
+        <w:t>Ce sont</w:t>
+      </w:r>
+      <w:r>
+        <w:t xml:space="preserve"> ces cookies qui permettront à l’utilisateur de rester connecté.</w:t>
+      </w:r>
+      <w:r>
+        <w:t xml:space="preserve"> Les cookies sont réglés sur 30min, après ça, ils expireront automatiquement et l’utilisateur devra se reconnecter à nouveau.  </w:t>
+      </w:r>
+    </w:p>
+    <w:p>
+      <w:r>
+        <w:t xml:space="preserve">Les cookies seront générés dans </w:t>
+      </w:r>
+      <w:proofErr w:type="spellStart"/>
+      <w:r>
+        <w:rPr>
+          <w:b/>
+        </w:rPr>
+        <w:t>fonctions.php</w:t>
+      </w:r>
+      <w:proofErr w:type="spellEnd"/>
+      <w:r>
+        <w:t xml:space="preserve">, une fois que le contenu des requêtes contrôlé. </w:t>
+      </w:r>
+    </w:p>
+    <w:p>
+      <w:pPr>
+        <w:spacing w:after="0"/>
+        <w:rPr>
+          <w:lang w:val="en-US"/>
+        </w:rPr>
+      </w:pPr>
+      <w:proofErr w:type="spellStart"/>
+      <w:r>
+        <w:rPr>
+          <w:lang w:val="en-US"/>
+        </w:rPr>
+        <w:t>c</w:t>
+      </w:r>
+      <w:r>
+        <w:rPr>
+          <w:lang w:val="en-US"/>
+        </w:rPr>
+        <w:t>ontroller.php</w:t>
+      </w:r>
+      <w:proofErr w:type="spellEnd"/>
+      <w:r>
+        <w:rPr>
+          <w:lang w:val="en-US"/>
+        </w:rPr>
+        <w:t xml:space="preserve"> l.78</w:t>
+      </w:r>
+    </w:p>
+    <w:p>
+      <w:pPr>
+        <w:rPr>
+          <w:lang w:val="en-US"/>
+        </w:rPr>
+      </w:pPr>
+      <w:r>
+        <w:rPr>
+          <w:noProof/>
+        </w:rPr>
+        <w:drawing>
+          <wp:inline distT="0" distB="0" distL="0" distR="0" wp14:anchorId="7BD78873" wp14:editId="4F659836">
+            <wp:extent cx="5274310" cy="1405890"/>
+            <wp:effectExtent l="0" t="0" r="2540" b="3810"/>
+            <wp:docPr id="11" name="Image 11"/>
+            <wp:cNvGraphicFramePr>
+              <a:graphicFrameLocks xmlns:a="http://schemas.openxmlformats.org/drawingml/2006/main" noChangeAspect="1"/>
+            </wp:cNvGraphicFramePr>
+            <a:graphic xmlns:a="http://schemas.openxmlformats.org/drawingml/2006/main">
+              <a:graphicData uri="http://schemas.openxmlformats.org/drawingml/2006/picture">
+                <pic:pic xmlns:pic="http://schemas.openxmlformats.org/drawingml/2006/picture">
+                  <pic:nvPicPr>
+                    <pic:cNvPr id="1" name=""/>
+                    <pic:cNvPicPr/>
+                  </pic:nvPicPr>
+                  <pic:blipFill>
+                    <a:blip r:embed="rId15"/>
+                    <a:stretch>
+                      <a:fillRect/>
+                    </a:stretch>
+                  </pic:blipFill>
+                  <pic:spPr>
+                    <a:xfrm>
+                      <a:off x="0" y="0"/>
+                      <a:ext cx="5274310" cy="1405890"/>
+                    </a:xfrm>
+                    <a:prstGeom prst="rect">
+                      <a:avLst/>
+                    </a:prstGeom>
+                  </pic:spPr>
+                </pic:pic>
+              </a:graphicData>
+            </a:graphic>
+          </wp:inline>
+        </w:drawing>
+      </w:r>
+      <w:r>
+        <w:rPr>
+          <w:lang w:val="en-US"/>
+        </w:rPr>
+        <w:t xml:space="preserve">  </w:t>
+      </w:r>
+    </w:p>
+    <w:p>
+      <w:r>
+        <w:t>$_COOKIE[‘Utilisateur’] contiendra d</w:t>
+      </w:r>
+      <w:r>
+        <w:t>onc le nom de l’utilisateur (string) et $_COOKIE[‘Level’] un booléen dont 1 signifie que l’utilisateur est administrateur. On pourra les appeler partout dans n’importe quelle page de l’application</w:t>
+      </w:r>
+      <w:bookmarkStart w:id="6" w:name="_GoBack"/>
+      <w:bookmarkEnd w:id="6"/>
+      <w:r>
+        <w:t xml:space="preserve"> tant qu’ils existent. </w:t>
+      </w:r>
+    </w:p>
+    <w:p>
+      <w:pPr>
+        <w:pStyle w:val="Titre1"/>
+      </w:pPr>
+      <w:bookmarkStart w:id="7" w:name="_Toc10352070"/>
+      <w:r>
+        <w:lastRenderedPageBreak/>
+        <w:t>Model</w:t>
+      </w:r>
+      <w:bookmarkEnd w:id="7"/>
+    </w:p>
+    <w:p>
+      <w:proofErr w:type="spellStart"/>
+      <w:proofErr w:type="gramStart"/>
+      <w:r>
+        <w:t>hhhh</w:t>
+      </w:r>
+      <w:proofErr w:type="spellEnd"/>
+      <w:proofErr w:type="gramEnd"/>
+    </w:p>
+    <w:p>
+      <w:pPr>
+        <w:pStyle w:val="Titre1"/>
+      </w:pPr>
+      <w:bookmarkStart w:id="8" w:name="_Toc10352071"/>
+      <w:r>
+        <w:t>View</w:t>
+      </w:r>
+      <w:bookmarkEnd w:id="8"/>
+    </w:p>
+    <w:p>
+      <w:proofErr w:type="spellStart"/>
+      <w:proofErr w:type="gramStart"/>
+      <w:r>
+        <w:t>hhhh</w:t>
+      </w:r>
+      <w:proofErr w:type="spellEnd"/>
+      <w:proofErr w:type="gramEnd"/>
+    </w:p>
+    <w:p>
+      <w:pPr>
+        <w:pStyle w:val="Titre1"/>
+        <w:rPr>
+          <w:lang w:val="en-US"/>
+        </w:rPr>
+      </w:pPr>
+      <w:bookmarkStart w:id="9" w:name="_Toc10352072"/>
+      <w:r>
+        <w:rPr>
+          <w:lang w:val="en-US"/>
+        </w:rPr>
+        <w:t>Control</w:t>
+      </w:r>
+      <w:r>
+        <w:rPr>
+          <w:lang w:val="en-US"/>
+        </w:rPr>
+        <w:t>l</w:t>
+      </w:r>
+      <w:r>
+        <w:rPr>
+          <w:lang w:val="en-US"/>
+        </w:rPr>
+        <w:t>er</w:t>
+      </w:r>
+      <w:bookmarkEnd w:id="9"/>
+    </w:p>
+    <w:p>
+      <w:pPr>
+        <w:rPr>
+          <w:lang w:val="en-US"/>
+        </w:rPr>
+      </w:pPr>
+      <w:proofErr w:type="spellStart"/>
+      <w:r>
+        <w:rPr>
+          <w:lang w:val="en-US"/>
+        </w:rPr>
+        <w:t>Blblblb</w:t>
+      </w:r>
+      <w:proofErr w:type="spellEnd"/>
+    </w:p>
     <w:sectPr>
-      <w:footerReference w:type="default" r:id="rId9"/>
+      <w:footerReference w:type="default" r:id="rId16"/>
       <w:pgSz w:w="11906" w:h="16838" w:code="9"/>
       <w:pgMar w:top="1728" w:right="1800" w:bottom="1440" w:left="1800" w:header="720" w:footer="720" w:gutter="0"/>
       <w:pgNumType w:start="0"/>
@@ -3021,7 +4460,7 @@
 </file>
 
 <file path=customXml/itemProps1.xml><?xml version="1.0" encoding="utf-8"?>
-<ds:datastoreItem xmlns:ds="http://schemas.openxmlformats.org/officeDocument/2006/customXml" ds:itemID="{8503CCF0-D8BB-4A13-B79F-6F2D40ED0594}">
+<ds:datastoreItem xmlns:ds="http://schemas.openxmlformats.org/officeDocument/2006/customXml" ds:itemID="{BB8EADFC-1A0B-4173-9800-5F36DD34FF16}">
   <ds:schemaRefs>
     <ds:schemaRef ds:uri="http://schemas.openxmlformats.org/officeDocument/2006/bibliography"/>
   </ds:schemaRefs>

</xml_diff>